<commit_message>
NEW: quiz para ciclos rep indefinida, definida, acumulador y contador
</commit_message>
<xml_diff>
--- a/material/IntroProg/Ejercicios/3. Ciclos/1. CiclosSencillos/Ejercicios ciclos3RepIndefinidaAcumContadores.docx
+++ b/material/IntroProg/Ejercicios/3. Ciclos/1. CiclosSencillos/Ejercicios ciclos3RepIndefinidaAcumContadores.docx
@@ -42,16 +42,7 @@
           <w:rFonts w:cs="Arial"/>
           <w:b/>
         </w:rPr>
-        <w:t>, acumuladores,</w:t>
-      </w:r>
-      <w:bookmarkStart w:id="0" w:name="_GoBack"/>
-      <w:bookmarkEnd w:id="0"/>
-      <w:r>
-        <w:rPr>
-          <w:rFonts w:cs="Arial"/>
-          <w:b/>
-        </w:rPr>
-        <w:t xml:space="preserve"> contadores</w:t>
+        <w:t>, acumuladores, contadores</w:t>
       </w:r>
     </w:p>
     <w:p>
@@ -221,7 +212,15 @@
         <w:rPr>
           <w:rFonts w:cs="Arial"/>
         </w:rPr>
-        <w:t>¡Acertaste! Te ha costado  3 intentos</w:t>
+        <w:t xml:space="preserve">¡Acertaste! Te ha costado </w:t>
+      </w:r>
+      <w:bookmarkStart w:id="0" w:name="_GoBack"/>
+      <w:bookmarkEnd w:id="0"/>
+      <w:r>
+        <w:rPr>
+          <w:rFonts w:cs="Arial"/>
+        </w:rPr>
+        <w:t>3 intentos</w:t>
       </w:r>
     </w:p>
     <w:p>
@@ -270,7 +269,19 @@
         <w:rPr>
           <w:rFonts w:cs="Arial"/>
         </w:rPr>
-        <w:t xml:space="preserve"> y la cantidad de números ingresó sin considerar el -1</w:t>
+        <w:t xml:space="preserve"> y la cantidad de números </w:t>
+      </w:r>
+      <w:r>
+        <w:rPr>
+          <w:rFonts w:cs="Arial"/>
+        </w:rPr>
+        <w:t xml:space="preserve">que </w:t>
+      </w:r>
+      <w:r>
+        <w:rPr>
+          <w:rFonts w:cs="Arial"/>
+        </w:rPr>
+        <w:t>ingresó sin considerar el -1</w:t>
       </w:r>
       <w:r>
         <w:rPr>

</xml_diff>